<commit_message>
added query 2 and 3
</commit_message>
<xml_diff>
--- a/Report.docx
+++ b/Report.docx
@@ -2140,7 +2140,97 @@
           <w:szCs w:val="22"/>
           <w:lang w:val="en-US" w:eastAsia="en-US"/>
         </w:rPr>
-        <w:t xml:space="preserve"> All Queries are based on Earnings before interests and taxes (EBIT) as an indicator of the company’s profitability.</w:t>
+        <w:t xml:space="preserve"> All </w:t>
+      </w:r>
+      <w:r>
+        <w:rPr>
+          <w:rFonts w:ascii="Calibri" w:eastAsia="Calibri" w:hAnsi="Calibri"/>
+          <w:sz w:val="22"/>
+          <w:szCs w:val="22"/>
+          <w:lang w:val="en-US" w:eastAsia="en-US"/>
+        </w:rPr>
+        <w:t>q</w:t>
+      </w:r>
+      <w:r>
+        <w:rPr>
+          <w:rFonts w:ascii="Calibri" w:eastAsia="Calibri" w:hAnsi="Calibri"/>
+          <w:sz w:val="22"/>
+          <w:szCs w:val="22"/>
+          <w:lang w:val="en-US" w:eastAsia="en-US"/>
+        </w:rPr>
+        <w:t xml:space="preserve">ueries are based on </w:t>
+      </w:r>
+      <w:r>
+        <w:rPr>
+          <w:rFonts w:ascii="Calibri" w:eastAsia="Calibri" w:hAnsi="Calibri"/>
+          <w:sz w:val="22"/>
+          <w:szCs w:val="22"/>
+          <w:lang w:val="en-US" w:eastAsia="en-US"/>
+        </w:rPr>
+        <w:t>E</w:t>
+      </w:r>
+      <w:r>
+        <w:rPr>
+          <w:rFonts w:ascii="Calibri" w:eastAsia="Calibri" w:hAnsi="Calibri"/>
+          <w:sz w:val="22"/>
+          <w:szCs w:val="22"/>
+          <w:lang w:val="en-US" w:eastAsia="en-US"/>
+        </w:rPr>
+        <w:t xml:space="preserve">arnings </w:t>
+      </w:r>
+      <w:r>
+        <w:rPr>
+          <w:rFonts w:ascii="Calibri" w:eastAsia="Calibri" w:hAnsi="Calibri"/>
+          <w:sz w:val="22"/>
+          <w:szCs w:val="22"/>
+          <w:lang w:val="en-US" w:eastAsia="en-US"/>
+        </w:rPr>
+        <w:t>B</w:t>
+      </w:r>
+      <w:r>
+        <w:rPr>
+          <w:rFonts w:ascii="Calibri" w:eastAsia="Calibri" w:hAnsi="Calibri"/>
+          <w:sz w:val="22"/>
+          <w:szCs w:val="22"/>
+          <w:lang w:val="en-US" w:eastAsia="en-US"/>
+        </w:rPr>
+        <w:t xml:space="preserve">efore </w:t>
+      </w:r>
+      <w:r>
+        <w:rPr>
+          <w:rFonts w:ascii="Calibri" w:eastAsia="Calibri" w:hAnsi="Calibri"/>
+          <w:sz w:val="22"/>
+          <w:szCs w:val="22"/>
+          <w:lang w:val="en-US" w:eastAsia="en-US"/>
+        </w:rPr>
+        <w:t>I</w:t>
+      </w:r>
+      <w:r>
+        <w:rPr>
+          <w:rFonts w:ascii="Calibri" w:eastAsia="Calibri" w:hAnsi="Calibri"/>
+          <w:sz w:val="22"/>
+          <w:szCs w:val="22"/>
+          <w:lang w:val="en-US" w:eastAsia="en-US"/>
+        </w:rPr>
+        <w:t xml:space="preserve">nterests and </w:t>
+      </w:r>
+      <w:r>
+        <w:rPr>
+          <w:rFonts w:ascii="Calibri" w:eastAsia="Calibri" w:hAnsi="Calibri"/>
+          <w:sz w:val="22"/>
+          <w:szCs w:val="22"/>
+          <w:lang w:val="en-US" w:eastAsia="en-US"/>
+        </w:rPr>
+        <w:t>T</w:t>
+      </w:r>
+      <w:r>
+        <w:rPr>
+          <w:rFonts w:ascii="Calibri" w:eastAsia="Calibri" w:hAnsi="Calibri"/>
+          <w:sz w:val="22"/>
+          <w:szCs w:val="22"/>
+          <w:lang w:val="en-US" w:eastAsia="en-US"/>
+        </w:rPr>
+        <w:t>axes (EBIT) as an indicator of the company’s profitability.</w:t>
       </w:r>
       <w:r>
         <w:rPr>

</xml_diff>